<commit_message>
Field "Last Saved Date" added to footer
</commit_message>
<xml_diff>
--- a/ch.bfh.bti7081.s2013.black/doc/Template.docx
+++ b/ch.bfh.bti7081.s2013.black/doc/Template.docx
@@ -27,8 +27,12 @@
       </w:r>
     </w:p>
     <w:sectPr>
-      <w:headerReference w:type="default" r:id="rId6"/>
-      <w:footerReference w:type="default" r:id="rId7"/>
+      <w:headerReference w:type="even" r:id="rId6"/>
+      <w:headerReference w:type="default" r:id="rId7"/>
+      <w:footerReference w:type="even" r:id="rId8"/>
+      <w:footerReference w:type="default" r:id="rId9"/>
+      <w:headerReference w:type="first" r:id="rId10"/>
+      <w:footerReference w:type="first" r:id="rId11"/>
       <w:pgSz w:w="11906" w:h="16838"/>
       <w:pgMar w:top="1418" w:right="1134" w:bottom="1134" w:left="1134" w:header="709" w:footer="709" w:gutter="0"/>
       <w:cols w:space="708"/>
@@ -62,6 +66,16 @@
   <w:p>
     <w:pPr>
       <w:pStyle w:val="Fuzeile"/>
+    </w:pPr>
+  </w:p>
+</w:ftr>
+</file>
+
+<file path=word/footer2.xml><?xml version="1.0" encoding="utf-8"?>
+<w:ftr xmlns:ve="http://schemas.openxmlformats.org/markup-compatibility/2006" xmlns:o="urn:schemas-microsoft-com:office:office" xmlns:r="http://schemas.openxmlformats.org/officeDocument/2006/relationships" xmlns:m="http://schemas.openxmlformats.org/officeDocument/2006/math" xmlns:v="urn:schemas-microsoft-com:vml" xmlns:wp="http://schemas.openxmlformats.org/drawingml/2006/wordprocessingDrawing" xmlns:w10="urn:schemas-microsoft-com:office:word" xmlns:w="http://schemas.openxmlformats.org/wordprocessingml/2006/main" xmlns:wne="http://schemas.microsoft.com/office/word/2006/wordml">
+  <w:p>
+    <w:pPr>
+      <w:pStyle w:val="Fuzeile"/>
       <w:pBdr>
         <w:top w:val="single" w:sz="4" w:space="1" w:color="auto"/>
       </w:pBdr>
@@ -96,6 +110,42 @@
         <w:lang w:val="en-GB"/>
       </w:rPr>
       <w:tab/>
+    </w:r>
+    <w:r>
+      <w:rPr>
+        <w:sz w:val="16"/>
+        <w:lang w:val="en-GB"/>
+      </w:rPr>
+      <w:fldChar w:fldCharType="begin"/>
+    </w:r>
+    <w:r>
+      <w:rPr>
+        <w:sz w:val="16"/>
+        <w:lang w:val="en-GB"/>
+      </w:rPr>
+      <w:instrText xml:space="preserve"> SAVEDATE  \@ "dd/MM/yyyy HH:mm"  \* MERGEFORMAT </w:instrText>
+    </w:r>
+    <w:r>
+      <w:rPr>
+        <w:sz w:val="16"/>
+        <w:lang w:val="en-GB"/>
+      </w:rPr>
+      <w:fldChar w:fldCharType="separate"/>
+    </w:r>
+    <w:r>
+      <w:rPr>
+        <w:noProof/>
+        <w:sz w:val="16"/>
+        <w:lang w:val="en-GB"/>
+      </w:rPr>
+      <w:t>28/02/2013 15:26</w:t>
+    </w:r>
+    <w:r>
+      <w:rPr>
+        <w:sz w:val="16"/>
+        <w:lang w:val="en-GB"/>
+      </w:rPr>
+      <w:fldChar w:fldCharType="end"/>
     </w:r>
     <w:r>
       <w:rPr>
@@ -197,6 +247,16 @@
       </w:rPr>
       <w:t>Team Black</w:t>
     </w:r>
+  </w:p>
+</w:ftr>
+</file>
+
+<file path=word/footer3.xml><?xml version="1.0" encoding="utf-8"?>
+<w:ftr xmlns:ve="http://schemas.openxmlformats.org/markup-compatibility/2006" xmlns:o="urn:schemas-microsoft-com:office:office" xmlns:r="http://schemas.openxmlformats.org/officeDocument/2006/relationships" xmlns:m="http://schemas.openxmlformats.org/officeDocument/2006/math" xmlns:v="urn:schemas-microsoft-com:vml" xmlns:wp="http://schemas.openxmlformats.org/drawingml/2006/wordprocessingDrawing" xmlns:w10="urn:schemas-microsoft-com:office:word" xmlns:w="http://schemas.openxmlformats.org/wordprocessingml/2006/main" xmlns:wne="http://schemas.microsoft.com/office/word/2006/wordml">
+  <w:p>
+    <w:pPr>
+      <w:pStyle w:val="Fuzeile"/>
+    </w:pPr>
   </w:p>
 </w:ftr>
 </file>
@@ -221,6 +281,16 @@
 </file>
 
 <file path=word/header1.xml><?xml version="1.0" encoding="utf-8"?>
+<w:hdr xmlns:ve="http://schemas.openxmlformats.org/markup-compatibility/2006" xmlns:o="urn:schemas-microsoft-com:office:office" xmlns:r="http://schemas.openxmlformats.org/officeDocument/2006/relationships" xmlns:m="http://schemas.openxmlformats.org/officeDocument/2006/math" xmlns:v="urn:schemas-microsoft-com:vml" xmlns:wp="http://schemas.openxmlformats.org/drawingml/2006/wordprocessingDrawing" xmlns:w10="urn:schemas-microsoft-com:office:word" xmlns:w="http://schemas.openxmlformats.org/wordprocessingml/2006/main" xmlns:wne="http://schemas.microsoft.com/office/word/2006/wordml">
+  <w:p>
+    <w:pPr>
+      <w:pStyle w:val="Kopfzeile"/>
+    </w:pPr>
+  </w:p>
+</w:hdr>
+</file>
+
+<file path=word/header2.xml><?xml version="1.0" encoding="utf-8"?>
 <w:hdr xmlns:ve="http://schemas.openxmlformats.org/markup-compatibility/2006" xmlns:o="urn:schemas-microsoft-com:office:office" xmlns:r="http://schemas.openxmlformats.org/officeDocument/2006/relationships" xmlns:m="http://schemas.openxmlformats.org/officeDocument/2006/math" xmlns:v="urn:schemas-microsoft-com:vml" xmlns:wp="http://schemas.openxmlformats.org/drawingml/2006/wordprocessingDrawing" xmlns:w10="urn:schemas-microsoft-com:office:word" xmlns:w="http://schemas.openxmlformats.org/wordprocessingml/2006/main" xmlns:wne="http://schemas.microsoft.com/office/word/2006/wordml">
   <w:p>
     <w:pPr>
@@ -305,6 +375,16 @@
       <w:t>[Software Engineering and Design]</w:t>
     </w:r>
   </w:p>
+  <w:p>
+    <w:pPr>
+      <w:pStyle w:val="Kopfzeile"/>
+    </w:pPr>
+  </w:p>
+</w:hdr>
+</file>
+
+<file path=word/header3.xml><?xml version="1.0" encoding="utf-8"?>
+<w:hdr xmlns:ve="http://schemas.openxmlformats.org/markup-compatibility/2006" xmlns:o="urn:schemas-microsoft-com:office:office" xmlns:r="http://schemas.openxmlformats.org/officeDocument/2006/relationships" xmlns:m="http://schemas.openxmlformats.org/officeDocument/2006/math" xmlns:v="urn:schemas-microsoft-com:vml" xmlns:wp="http://schemas.openxmlformats.org/drawingml/2006/wordprocessingDrawing" xmlns:w10="urn:schemas-microsoft-com:office:word" xmlns:w="http://schemas.openxmlformats.org/wordprocessingml/2006/main" xmlns:wne="http://schemas.microsoft.com/office/word/2006/wordml">
   <w:p>
     <w:pPr>
       <w:pStyle w:val="Kopfzeile"/>

</xml_diff>